<commit_message>
detect a bug and a completely unexpected result was found
</commit_message>
<xml_diff>
--- a/summary.docx
+++ b/summary.docx
@@ -9,10 +9,10 @@
         <w:tblLook w:val="04A0" w:firstRow="1" w:lastRow="0" w:firstColumn="1" w:lastColumn="0" w:noHBand="0" w:noVBand="1"/>
       </w:tblPr>
       <w:tblGrid>
-        <w:gridCol w:w="2244"/>
-        <w:gridCol w:w="2244"/>
+        <w:gridCol w:w="2242"/>
+        <w:gridCol w:w="2247"/>
         <w:gridCol w:w="2280"/>
-        <w:gridCol w:w="2248"/>
+        <w:gridCol w:w="2247"/>
       </w:tblGrid>
       <w:tr>
         <w:tc>
@@ -364,19 +364,7 @@
           </w:tcPr>
           <w:p>
             <w:r>
-              <w:t>Implement the mobility initialization, which is (1, branching factor) or (</w:t>
-            </w:r>
-            <w:r>
-              <w:t>branching factor</w:t>
-            </w:r>
-            <w:r>
-              <w:t>, 1</w:t>
-            </w:r>
-            <w:r>
-              <w:t>)</w:t>
-            </w:r>
-            <w:r>
-              <w:t xml:space="preserve"> instead of (1, 1)</w:t>
+              <w:t>Implement the mobility initialization, which is (1, branching factor) or (branching factor, 1) instead of (1, 1)</w:t>
             </w:r>
           </w:p>
         </w:tc>
@@ -567,6 +555,50 @@
             </w:r>
             <w:r>
               <w:t>solver should be invoked on time</w:t>
+            </w:r>
+          </w:p>
+        </w:tc>
+        <w:tc>
+          <w:tcPr>
+            <w:tcW w:w="2254" w:type="dxa"/>
+          </w:tcPr>
+          <w:p/>
+        </w:tc>
+      </w:tr>
+      <w:tr>
+        <w:tc>
+          <w:tcPr>
+            <w:tcW w:w="2254" w:type="dxa"/>
+          </w:tcPr>
+          <w:p>
+            <w:r>
+              <w:t>23/1/2021</w:t>
+            </w:r>
+          </w:p>
+        </w:tc>
+        <w:tc>
+          <w:tcPr>
+            <w:tcW w:w="2254" w:type="dxa"/>
+          </w:tcPr>
+          <w:p>
+            <w:r>
+              <w:t>Detected a bug in the brute force implementation</w:t>
+            </w:r>
+            <w:r>
+              <w:t>, I forgot to simplify the formula</w:t>
+            </w:r>
+          </w:p>
+        </w:tc>
+        <w:tc>
+          <w:tcPr>
+            <w:tcW w:w="2254" w:type="dxa"/>
+          </w:tcPr>
+          <w:p>
+            <w:r>
+              <w:t>Completely unexpected behaviour, the brute force solver is even faster than PNS</w:t>
+            </w:r>
+            <w:r>
+              <w:t xml:space="preserve"> when solving gttt3x3 example</w:t>
             </w:r>
           </w:p>
         </w:tc>
@@ -712,6 +744,7 @@
     <w:lsdException w:name="HTML Sample" w:semiHidden="1" w:unhideWhenUsed="1"/>
     <w:lsdException w:name="HTML Typewriter" w:semiHidden="1" w:unhideWhenUsed="1"/>
     <w:lsdException w:name="HTML Variable" w:semiHidden="1" w:unhideWhenUsed="1"/>
+    <w:lsdException w:name="Normal Table" w:semiHidden="1" w:unhideWhenUsed="1"/>
     <w:lsdException w:name="annotation subject" w:semiHidden="1" w:unhideWhenUsed="1"/>
     <w:lsdException w:name="No List" w:semiHidden="1" w:unhideWhenUsed="1"/>
     <w:lsdException w:name="Outline List 1" w:semiHidden="1" w:unhideWhenUsed="1"/>
@@ -757,9 +790,11 @@
     <w:lsdException w:name="Table Subtle 1" w:semiHidden="1" w:unhideWhenUsed="1"/>
     <w:lsdException w:name="Table Subtle 2" w:semiHidden="1" w:unhideWhenUsed="1"/>
     <w:lsdException w:name="Table Web 1" w:semiHidden="1" w:unhideWhenUsed="1"/>
+    <w:lsdException w:name="Table Web 2" w:semiHidden="1" w:unhideWhenUsed="1"/>
     <w:lsdException w:name="Table Web 3" w:semiHidden="1" w:unhideWhenUsed="1"/>
     <w:lsdException w:name="Balloon Text" w:semiHidden="1" w:unhideWhenUsed="1"/>
     <w:lsdException w:name="Table Grid" w:uiPriority="39"/>
+    <w:lsdException w:name="Table Theme" w:semiHidden="1" w:unhideWhenUsed="1"/>
     <w:lsdException w:name="Placeholder Text" w:semiHidden="1"/>
     <w:lsdException w:name="No Spacing" w:uiPriority="1" w:qFormat="1"/>
     <w:lsdException w:name="Light Shading" w:uiPriority="60"/>

</xml_diff>

<commit_message>
update, allow bf for e and bf for u
</commit_message>
<xml_diff>
--- a/summary.docx
+++ b/summary.docx
@@ -294,7 +294,13 @@
           </w:tcPr>
           <w:p>
             <w:r>
-              <w:t>1/1/2021</w:t>
+              <w:t>1/</w:t>
+            </w:r>
+            <w:r>
+              <w:t>0</w:t>
+            </w:r>
+            <w:r>
+              <w:t>1/2021</w:t>
             </w:r>
           </w:p>
         </w:tc>
@@ -354,7 +360,13 @@
           </w:tcPr>
           <w:p>
             <w:r>
-              <w:t>3/1/2021</w:t>
+              <w:t>3/</w:t>
+            </w:r>
+            <w:r>
+              <w:t>0</w:t>
+            </w:r>
+            <w:r>
+              <w:t>1/2021</w:t>
             </w:r>
           </w:p>
         </w:tc>
@@ -399,7 +411,13 @@
               <w:t>7</w:t>
             </w:r>
             <w:r>
-              <w:t>/1/2021</w:t>
+              <w:t>/</w:t>
+            </w:r>
+            <w:r>
+              <w:t>0</w:t>
+            </w:r>
+            <w:r>
+              <w:t>1/2021</w:t>
             </w:r>
           </w:p>
         </w:tc>
@@ -470,7 +488,13 @@
               <w:t>8</w:t>
             </w:r>
             <w:r>
-              <w:t>/1/2021</w:t>
+              <w:t>/</w:t>
+            </w:r>
+            <w:r>
+              <w:t>0</w:t>
+            </w:r>
+            <w:r>
+              <w:t>1/2021</w:t>
             </w:r>
           </w:p>
         </w:tc>
@@ -528,7 +552,13 @@
           </w:tcPr>
           <w:p>
             <w:r>
-              <w:t>10/1/2021</w:t>
+              <w:t>10/</w:t>
+            </w:r>
+            <w:r>
+              <w:t>0</w:t>
+            </w:r>
+            <w:r>
+              <w:t>1/2021</w:t>
             </w:r>
           </w:p>
         </w:tc>
@@ -572,7 +602,13 @@
           </w:tcPr>
           <w:p>
             <w:r>
-              <w:t>23/1/2021</w:t>
+              <w:t>23/</w:t>
+            </w:r>
+            <w:r>
+              <w:t>0</w:t>
+            </w:r>
+            <w:r>
+              <w:t>1/2021</w:t>
             </w:r>
           </w:p>
         </w:tc>
@@ -601,6 +637,49 @@
               <w:t xml:space="preserve"> when solving gttt3x3 example</w:t>
             </w:r>
           </w:p>
+        </w:tc>
+        <w:tc>
+          <w:tcPr>
+            <w:tcW w:w="2254" w:type="dxa"/>
+          </w:tcPr>
+          <w:p/>
+        </w:tc>
+      </w:tr>
+      <w:tr>
+        <w:tc>
+          <w:tcPr>
+            <w:tcW w:w="2254" w:type="dxa"/>
+          </w:tcPr>
+          <w:p>
+            <w:r>
+              <w:t>25/</w:t>
+            </w:r>
+            <w:r>
+              <w:t>0</w:t>
+            </w:r>
+            <w:r>
+              <w:t>1/2021</w:t>
+            </w:r>
+          </w:p>
+        </w:tc>
+        <w:tc>
+          <w:tcPr>
+            <w:tcW w:w="2254" w:type="dxa"/>
+          </w:tcPr>
+          <w:p>
+            <w:r>
+              <w:t xml:space="preserve">Allow 2 parameters, branching factor for </w:t>
+            </w:r>
+            <w:r>
+              <w:t xml:space="preserve">existential and branching factor for universal </w:t>
+            </w:r>
+          </w:p>
+        </w:tc>
+        <w:tc>
+          <w:tcPr>
+            <w:tcW w:w="2254" w:type="dxa"/>
+          </w:tcPr>
+          <w:p/>
         </w:tc>
         <w:tc>
           <w:tcPr>

</xml_diff>

<commit_message>
update, some hard instances
</commit_message>
<xml_diff>
--- a/summary.docx
+++ b/summary.docx
@@ -686,6 +686,92 @@
             <w:tcW w:w="2254" w:type="dxa"/>
           </w:tcPr>
           <w:p/>
+        </w:tc>
+      </w:tr>
+      <w:tr>
+        <w:tc>
+          <w:tcPr>
+            <w:tcW w:w="2254" w:type="dxa"/>
+          </w:tcPr>
+          <w:p>
+            <w:r>
+              <w:t>31/01/2021</w:t>
+            </w:r>
+          </w:p>
+        </w:tc>
+        <w:tc>
+          <w:tcPr>
+            <w:tcW w:w="2254" w:type="dxa"/>
+          </w:tcPr>
+          <w:p>
+            <w:r>
+              <w:t>An update version of PNS</w:t>
+            </w:r>
+            <w:r>
+              <w:t xml:space="preserve">, referenced article </w:t>
+            </w:r>
+            <w:r>
+              <w:t>Reducing the Seesaw Effect with Deep Proof-Number Search</w:t>
+            </w:r>
+          </w:p>
+        </w:tc>
+        <w:tc>
+          <w:tcPr>
+            <w:tcW w:w="2254" w:type="dxa"/>
+          </w:tcPr>
+          <w:p>
+            <w:r>
+              <w:t>Run time improvement</w:t>
+            </w:r>
+          </w:p>
+        </w:tc>
+        <w:tc>
+          <w:tcPr>
+            <w:tcW w:w="2254" w:type="dxa"/>
+          </w:tcPr>
+          <w:p/>
+        </w:tc>
+      </w:tr>
+      <w:tr>
+        <w:tc>
+          <w:tcPr>
+            <w:tcW w:w="2254" w:type="dxa"/>
+          </w:tcPr>
+          <w:p>
+            <w:r>
+              <w:t>4/02/2021</w:t>
+            </w:r>
+          </w:p>
+        </w:tc>
+        <w:tc>
+          <w:tcPr>
+            <w:tcW w:w="2254" w:type="dxa"/>
+          </w:tcPr>
+          <w:p>
+            <w:r>
+              <w:t>Implement the binary frequency method and frequency method</w:t>
+            </w:r>
+          </w:p>
+        </w:tc>
+        <w:tc>
+          <w:tcPr>
+            <w:tcW w:w="2254" w:type="dxa"/>
+          </w:tcPr>
+          <w:p>
+            <w:r>
+              <w:t>Improve the performance of the gttt3x3 example significantly</w:t>
+            </w:r>
+          </w:p>
+        </w:tc>
+        <w:tc>
+          <w:tcPr>
+            <w:tcW w:w="2254" w:type="dxa"/>
+          </w:tcPr>
+          <w:p>
+            <w:r>
+              <w:t>We can further try if this method can be used for MPN</w:t>
+            </w:r>
+          </w:p>
         </w:tc>
       </w:tr>
     </w:tbl>

</xml_diff>